<commit_message>
added iso editing view for panel nomination
</commit_message>
<xml_diff>
--- a/rkive/templates/word_templates/template_panel.docx
+++ b/rkive/templates/word_templates/template_panel.docx
@@ -300,6 +300,7 @@
                 <w:rFonts w:asciiTheme="minorHAnsi" w:eastAsia="Times New Roman" w:hAnsiTheme="minorHAnsi" w:cs="Times New Roman"/>
               </w:rPr>
             </w:pPr>
+            <w:proofErr w:type="gramStart"/>
             <w:r>
               <w:rPr>
                 <w:rFonts w:asciiTheme="minorHAnsi" w:eastAsia="Times New Roman" w:hAnsiTheme="minorHAnsi" w:cs="Times New Roman"/>
@@ -323,7 +324,16 @@
                 <w:sz w:val="24"/>
                 <w:szCs w:val="24"/>
               </w:rPr>
-              <w:t>research_title</w:t>
+              <w:t>research</w:t>
+            </w:r>
+            <w:proofErr w:type="gramEnd"/>
+            <w:r>
+              <w:rPr>
+                <w:rFonts w:asciiTheme="minorHAnsi" w:eastAsia="Times New Roman" w:hAnsiTheme="minorHAnsi" w:cs="Times New Roman"/>
+                <w:sz w:val="24"/>
+                <w:szCs w:val="24"/>
+              </w:rPr>
+              <w:t>_title</w:t>
             </w:r>
             <w:proofErr w:type="spellEnd"/>
             <w:r>
@@ -375,6 +385,7 @@
               </w:rPr>
               <w:t xml:space="preserve">Research Proponents:           </w:t>
             </w:r>
+            <w:proofErr w:type="gramStart"/>
             <w:r>
               <w:rPr>
                 <w:rFonts w:asciiTheme="minorHAnsi" w:eastAsia="Times New Roman" w:hAnsiTheme="minorHAnsi" w:cs="Times New Roman"/>
@@ -399,7 +410,17 @@
                 <w:szCs w:val="24"/>
                 <w:u w:val="single"/>
               </w:rPr>
-              <w:t>{{</w:t>
+              <w:t>{</w:t>
+            </w:r>
+            <w:proofErr w:type="gramEnd"/>
+            <w:r>
+              <w:rPr>
+                <w:rFonts w:asciiTheme="minorHAnsi" w:eastAsia="Times New Roman" w:hAnsiTheme="minorHAnsi" w:cs="Times New Roman"/>
+                <w:sz w:val="24"/>
+                <w:szCs w:val="24"/>
+                <w:u w:val="single"/>
+              </w:rPr>
+              <w:t>{</w:t>
             </w:r>
             <w:r>
               <w:rPr>
@@ -670,6 +691,7 @@
               </w:rPr>
               <w:t xml:space="preserve"> </w:t>
             </w:r>
+            <w:proofErr w:type="gramStart"/>
             <w:r>
               <w:rPr>
                 <w:rFonts w:asciiTheme="minorHAnsi" w:eastAsia="Times New Roman" w:hAnsiTheme="minorHAnsi" w:cs="Times New Roman"/>
@@ -685,7 +707,17 @@
                 <w:szCs w:val="24"/>
                 <w:u w:val="single"/>
               </w:rPr>
-              <w:t>{{</w:t>
+              <w:t>{</w:t>
+            </w:r>
+            <w:proofErr w:type="gramEnd"/>
+            <w:r>
+              <w:rPr>
+                <w:rFonts w:asciiTheme="minorHAnsi" w:eastAsia="Times New Roman" w:hAnsiTheme="minorHAnsi" w:cs="Times New Roman"/>
+                <w:sz w:val="24"/>
+                <w:szCs w:val="24"/>
+                <w:u w:val="single"/>
+              </w:rPr>
+              <w:t>{</w:t>
             </w:r>
             <w:r>
               <w:rPr>
@@ -751,7 +783,25 @@
                 <w:sz w:val="24"/>
                 <w:szCs w:val="24"/>
               </w:rPr>
-              <w:t>Nominated Faculty Members:______________________________________________</w:t>
+              <w:t xml:space="preserve">Nominated Faculty </w:t>
+            </w:r>
+            <w:proofErr w:type="gramStart"/>
+            <w:r>
+              <w:rPr>
+                <w:rFonts w:asciiTheme="minorHAnsi" w:eastAsia="Times New Roman" w:hAnsiTheme="minorHAnsi" w:cs="Times New Roman"/>
+                <w:sz w:val="24"/>
+                <w:szCs w:val="24"/>
+              </w:rPr>
+              <w:t>Members:_</w:t>
+            </w:r>
+            <w:proofErr w:type="gramEnd"/>
+            <w:r>
+              <w:rPr>
+                <w:rFonts w:asciiTheme="minorHAnsi" w:eastAsia="Times New Roman" w:hAnsiTheme="minorHAnsi" w:cs="Times New Roman"/>
+                <w:sz w:val="24"/>
+                <w:szCs w:val="24"/>
+              </w:rPr>
+              <w:t>_____________________________________________</w:t>
             </w:r>
           </w:p>
         </w:tc>
@@ -945,6 +995,7 @@
                 <w:u w:val="single"/>
               </w:rPr>
             </w:pPr>
+            <w:proofErr w:type="gramStart"/>
             <w:r>
               <w:rPr>
                 <w:rFonts w:asciiTheme="minorHAnsi" w:eastAsia="Times New Roman" w:hAnsiTheme="minorHAnsi" w:cs="Times New Roman"/>
@@ -972,6 +1023,7 @@
               </w:rPr>
               <w:t>adviser</w:t>
             </w:r>
+            <w:proofErr w:type="gramEnd"/>
             <w:r>
               <w:rPr>
                 <w:rFonts w:asciiTheme="minorHAnsi" w:eastAsia="Times New Roman" w:hAnsiTheme="minorHAnsi" w:cs="Times New Roman"/>
@@ -1146,6 +1198,7 @@
                 <w:u w:val="single"/>
               </w:rPr>
             </w:pPr>
+            <w:proofErr w:type="gramStart"/>
             <w:r>
               <w:rPr>
                 <w:rFonts w:asciiTheme="minorHAnsi" w:eastAsia="Times New Roman" w:hAnsiTheme="minorHAnsi" w:cs="Times New Roman"/>
@@ -1172,7 +1225,17 @@
                 <w:szCs w:val="24"/>
                 <w:u w:val="single"/>
               </w:rPr>
-              <w:t>panel_chair</w:t>
+              <w:t>panel</w:t>
+            </w:r>
+            <w:proofErr w:type="gramEnd"/>
+            <w:r>
+              <w:rPr>
+                <w:rFonts w:asciiTheme="minorHAnsi" w:eastAsia="Times New Roman" w:hAnsiTheme="minorHAnsi" w:cs="Times New Roman"/>
+                <w:sz w:val="24"/>
+                <w:szCs w:val="24"/>
+                <w:u w:val="single"/>
+              </w:rPr>
+              <w:t>_chair</w:t>
             </w:r>
             <w:proofErr w:type="spellEnd"/>
             <w:r>
@@ -1349,6 +1412,7 @@
                 <w:u w:val="single"/>
               </w:rPr>
             </w:pPr>
+            <w:proofErr w:type="gramStart"/>
             <w:r>
               <w:rPr>
                 <w:rFonts w:asciiTheme="minorHAnsi" w:eastAsia="Times New Roman" w:hAnsiTheme="minorHAnsi" w:cs="Times New Roman"/>
@@ -1374,7 +1438,17 @@
                 <w:szCs w:val="24"/>
                 <w:u w:val="single"/>
               </w:rPr>
-              <w:t>panel1</w:t>
+              <w:t>panel</w:t>
+            </w:r>
+            <w:proofErr w:type="gramEnd"/>
+            <w:r>
+              <w:rPr>
+                <w:rFonts w:asciiTheme="minorHAnsi" w:eastAsia="Times New Roman" w:hAnsiTheme="minorHAnsi" w:cs="Times New Roman"/>
+                <w:sz w:val="24"/>
+                <w:szCs w:val="24"/>
+                <w:u w:val="single"/>
+              </w:rPr>
+              <w:t>1</w:t>
             </w:r>
             <w:r>
               <w:rPr>
@@ -1541,6 +1615,7 @@
                 <w:u w:val="single"/>
               </w:rPr>
             </w:pPr>
+            <w:proofErr w:type="gramStart"/>
             <w:r>
               <w:rPr>
                 <w:rFonts w:asciiTheme="minorHAnsi" w:eastAsia="Times New Roman" w:hAnsiTheme="minorHAnsi" w:cs="Times New Roman"/>
@@ -1566,7 +1641,17 @@
                 <w:szCs w:val="24"/>
                 <w:u w:val="single"/>
               </w:rPr>
-              <w:t>panel2</w:t>
+              <w:t>panel</w:t>
+            </w:r>
+            <w:proofErr w:type="gramEnd"/>
+            <w:r>
+              <w:rPr>
+                <w:rFonts w:asciiTheme="minorHAnsi" w:eastAsia="Times New Roman" w:hAnsiTheme="minorHAnsi" w:cs="Times New Roman"/>
+                <w:sz w:val="24"/>
+                <w:szCs w:val="24"/>
+                <w:u w:val="single"/>
+              </w:rPr>
+              <w:t>2</w:t>
             </w:r>
             <w:r>
               <w:rPr>
@@ -1733,6 +1818,7 @@
                 <w:u w:val="single"/>
               </w:rPr>
             </w:pPr>
+            <w:proofErr w:type="gramStart"/>
             <w:r>
               <w:rPr>
                 <w:rFonts w:asciiTheme="minorHAnsi" w:eastAsia="Times New Roman" w:hAnsiTheme="minorHAnsi" w:cs="Times New Roman"/>
@@ -1758,7 +1844,17 @@
                 <w:szCs w:val="24"/>
                 <w:u w:val="single"/>
               </w:rPr>
-              <w:t>panel3</w:t>
+              <w:t>panel</w:t>
+            </w:r>
+            <w:proofErr w:type="gramEnd"/>
+            <w:r>
+              <w:rPr>
+                <w:rFonts w:asciiTheme="minorHAnsi" w:eastAsia="Times New Roman" w:hAnsiTheme="minorHAnsi" w:cs="Times New Roman"/>
+                <w:sz w:val="24"/>
+                <w:szCs w:val="24"/>
+                <w:u w:val="single"/>
+              </w:rPr>
+              <w:t>3</w:t>
             </w:r>
             <w:r>
               <w:rPr>
@@ -2096,12 +2192,7 @@
       </w:pPr>
     </w:p>
     <w:sectPr>
-      <w:headerReference w:type="even" r:id="rId9"/>
-      <w:headerReference w:type="default" r:id="rId10"/>
-      <w:footerReference w:type="even" r:id="rId11"/>
-      <w:footerReference w:type="default" r:id="rId12"/>
-      <w:headerReference w:type="first" r:id="rId13"/>
-      <w:footerReference w:type="first" r:id="rId14"/>
+      <w:headerReference w:type="default" r:id="rId9"/>
       <w:pgSz w:w="11907" w:h="16839"/>
       <w:pgMar w:top="1440" w:right="1440" w:bottom="1440" w:left="1440" w:header="720" w:footer="720" w:gutter="0"/>
       <w:pgNumType w:start="1"/>
@@ -2136,36 +2227,6 @@
 </w:endnotes>
 </file>
 
-<file path=word/footer1.xml><?xml version="1.0" encoding="utf-8"?>
-<w:ftr xmlns:wpc="http://schemas.microsoft.com/office/word/2010/wordprocessingCanvas" xmlns:cx="http://schemas.microsoft.com/office/drawing/2014/chartex" xmlns:cx1="http://schemas.microsoft.com/office/drawing/2015/9/8/chartex" xmlns:cx2="http://schemas.microsoft.com/office/drawing/2015/10/21/chartex" xmlns:cx3="http://schemas.microsoft.com/office/drawing/2016/5/9/chartex" xmlns:cx4="http://schemas.microsoft.com/office/drawing/2016/5/10/chartex" xmlns:cx5="http://schemas.microsoft.com/office/drawing/2016/5/11/chartex" xmlns:cx6="http://schemas.microsoft.com/office/drawing/2016/5/12/chartex" xmlns:cx7="http://schemas.microsoft.com/office/drawing/2016/5/13/chartex" xmlns:cx8="http://schemas.microsoft.com/office/drawing/2016/5/14/chartex" xmlns:mc="http://schemas.openxmlformats.org/markup-compatibility/2006" xmlns:aink="http://schemas.microsoft.com/office/drawing/2016/ink" xmlns:am3d="http://schemas.microsoft.com/office/drawing/2017/model3d" xmlns:o="urn:schemas-microsoft-com:office:office" xmlns:oel="http://schemas.microsoft.com/office/2019/extlst" xmlns:r="http://schemas.openxmlformats.org/officeDocument/2006/relationships" xmlns:m="http://schemas.openxmlformats.org/officeDocument/2006/math" xmlns:v="urn:schemas-microsoft-com:vml" xmlns:wp14="http://schemas.microsoft.com/office/word/2010/wordprocessingDrawing" xmlns:wp="http://schemas.openxmlformats.org/drawingml/2006/wordprocessingDrawing" xmlns:w10="urn:schemas-microsoft-com:office:word" xmlns:w="http://schemas.openxmlformats.org/wordprocessingml/2006/main" xmlns:w14="http://schemas.microsoft.com/office/word/2010/wordml" xmlns:w15="http://schemas.microsoft.com/office/word/2012/wordml" xmlns:w16cex="http://schemas.microsoft.com/office/word/2018/wordml/cex" xmlns:w16cid="http://schemas.microsoft.com/office/word/2016/wordml/cid" xmlns:w16="http://schemas.microsoft.com/office/word/2018/wordml" xmlns:w16du="http://schemas.microsoft.com/office/word/2023/wordml/word16du" xmlns:w16sdtdh="http://schemas.microsoft.com/office/word/2020/wordml/sdtdatahash" xmlns:w16sdtfl="http://schemas.microsoft.com/office/word/2024/wordml/sdtformatlock" xmlns:w16se="http://schemas.microsoft.com/office/word/2015/wordml/symex" xmlns:wpg="http://schemas.microsoft.com/office/word/2010/wordprocessingGroup" xmlns:wpi="http://schemas.microsoft.com/office/word/2010/wordprocessingInk" xmlns:wne="http://schemas.microsoft.com/office/word/2006/wordml" xmlns:wps="http://schemas.microsoft.com/office/word/2010/wordprocessingShape" mc:Ignorable="w14 w15 w16se w16cid w16 w16cex w16sdtdh w16sdtfl w16du wp14">
-  <w:p>
-    <w:pPr>
-      <w:pStyle w:val="Footer"/>
-    </w:pPr>
-  </w:p>
-</w:ftr>
-</file>
-
-<file path=word/footer2.xml><?xml version="1.0" encoding="utf-8"?>
-<w:ftr xmlns:wpc="http://schemas.microsoft.com/office/word/2010/wordprocessingCanvas" xmlns:cx="http://schemas.microsoft.com/office/drawing/2014/chartex" xmlns:cx1="http://schemas.microsoft.com/office/drawing/2015/9/8/chartex" xmlns:cx2="http://schemas.microsoft.com/office/drawing/2015/10/21/chartex" xmlns:cx3="http://schemas.microsoft.com/office/drawing/2016/5/9/chartex" xmlns:cx4="http://schemas.microsoft.com/office/drawing/2016/5/10/chartex" xmlns:cx5="http://schemas.microsoft.com/office/drawing/2016/5/11/chartex" xmlns:cx6="http://schemas.microsoft.com/office/drawing/2016/5/12/chartex" xmlns:cx7="http://schemas.microsoft.com/office/drawing/2016/5/13/chartex" xmlns:cx8="http://schemas.microsoft.com/office/drawing/2016/5/14/chartex" xmlns:mc="http://schemas.openxmlformats.org/markup-compatibility/2006" xmlns:aink="http://schemas.microsoft.com/office/drawing/2016/ink" xmlns:am3d="http://schemas.microsoft.com/office/drawing/2017/model3d" xmlns:o="urn:schemas-microsoft-com:office:office" xmlns:oel="http://schemas.microsoft.com/office/2019/extlst" xmlns:r="http://schemas.openxmlformats.org/officeDocument/2006/relationships" xmlns:m="http://schemas.openxmlformats.org/officeDocument/2006/math" xmlns:v="urn:schemas-microsoft-com:vml" xmlns:wp14="http://schemas.microsoft.com/office/word/2010/wordprocessingDrawing" xmlns:wp="http://schemas.openxmlformats.org/drawingml/2006/wordprocessingDrawing" xmlns:w10="urn:schemas-microsoft-com:office:word" xmlns:w="http://schemas.openxmlformats.org/wordprocessingml/2006/main" xmlns:w14="http://schemas.microsoft.com/office/word/2010/wordml" xmlns:w15="http://schemas.microsoft.com/office/word/2012/wordml" xmlns:w16cex="http://schemas.microsoft.com/office/word/2018/wordml/cex" xmlns:w16cid="http://schemas.microsoft.com/office/word/2016/wordml/cid" xmlns:w16="http://schemas.microsoft.com/office/word/2018/wordml" xmlns:w16du="http://schemas.microsoft.com/office/word/2023/wordml/word16du" xmlns:w16sdtdh="http://schemas.microsoft.com/office/word/2020/wordml/sdtdatahash" xmlns:w16sdtfl="http://schemas.microsoft.com/office/word/2024/wordml/sdtformatlock" xmlns:w16se="http://schemas.microsoft.com/office/word/2015/wordml/symex" xmlns:wpg="http://schemas.microsoft.com/office/word/2010/wordprocessingGroup" xmlns:wpi="http://schemas.microsoft.com/office/word/2010/wordprocessingInk" xmlns:wne="http://schemas.microsoft.com/office/word/2006/wordml" xmlns:wps="http://schemas.microsoft.com/office/word/2010/wordprocessingShape" mc:Ignorable="w14 w15 w16se w16cid w16 w16cex w16sdtdh w16sdtfl w16du wp14">
-  <w:p>
-    <w:pPr>
-      <w:pStyle w:val="Footer"/>
-    </w:pPr>
-  </w:p>
-</w:ftr>
-</file>
-
-<file path=word/footer3.xml><?xml version="1.0" encoding="utf-8"?>
-<w:ftr xmlns:wpc="http://schemas.microsoft.com/office/word/2010/wordprocessingCanvas" xmlns:cx="http://schemas.microsoft.com/office/drawing/2014/chartex" xmlns:cx1="http://schemas.microsoft.com/office/drawing/2015/9/8/chartex" xmlns:cx2="http://schemas.microsoft.com/office/drawing/2015/10/21/chartex" xmlns:cx3="http://schemas.microsoft.com/office/drawing/2016/5/9/chartex" xmlns:cx4="http://schemas.microsoft.com/office/drawing/2016/5/10/chartex" xmlns:cx5="http://schemas.microsoft.com/office/drawing/2016/5/11/chartex" xmlns:cx6="http://schemas.microsoft.com/office/drawing/2016/5/12/chartex" xmlns:cx7="http://schemas.microsoft.com/office/drawing/2016/5/13/chartex" xmlns:cx8="http://schemas.microsoft.com/office/drawing/2016/5/14/chartex" xmlns:mc="http://schemas.openxmlformats.org/markup-compatibility/2006" xmlns:aink="http://schemas.microsoft.com/office/drawing/2016/ink" xmlns:am3d="http://schemas.microsoft.com/office/drawing/2017/model3d" xmlns:o="urn:schemas-microsoft-com:office:office" xmlns:oel="http://schemas.microsoft.com/office/2019/extlst" xmlns:r="http://schemas.openxmlformats.org/officeDocument/2006/relationships" xmlns:m="http://schemas.openxmlformats.org/officeDocument/2006/math" xmlns:v="urn:schemas-microsoft-com:vml" xmlns:wp14="http://schemas.microsoft.com/office/word/2010/wordprocessingDrawing" xmlns:wp="http://schemas.openxmlformats.org/drawingml/2006/wordprocessingDrawing" xmlns:w10="urn:schemas-microsoft-com:office:word" xmlns:w="http://schemas.openxmlformats.org/wordprocessingml/2006/main" xmlns:w14="http://schemas.microsoft.com/office/word/2010/wordml" xmlns:w15="http://schemas.microsoft.com/office/word/2012/wordml" xmlns:w16cex="http://schemas.microsoft.com/office/word/2018/wordml/cex" xmlns:w16cid="http://schemas.microsoft.com/office/word/2016/wordml/cid" xmlns:w16="http://schemas.microsoft.com/office/word/2018/wordml" xmlns:w16du="http://schemas.microsoft.com/office/word/2023/wordml/word16du" xmlns:w16sdtdh="http://schemas.microsoft.com/office/word/2020/wordml/sdtdatahash" xmlns:w16sdtfl="http://schemas.microsoft.com/office/word/2024/wordml/sdtformatlock" xmlns:w16se="http://schemas.microsoft.com/office/word/2015/wordml/symex" xmlns:wpg="http://schemas.microsoft.com/office/word/2010/wordprocessingGroup" xmlns:wpi="http://schemas.microsoft.com/office/word/2010/wordprocessingInk" xmlns:wne="http://schemas.microsoft.com/office/word/2006/wordml" xmlns:wps="http://schemas.microsoft.com/office/word/2010/wordprocessingShape" mc:Ignorable="w14 w15 w16se w16cid w16 w16cex w16sdtdh w16sdtfl w16du wp14">
-  <w:p>
-    <w:pPr>
-      <w:pStyle w:val="Footer"/>
-    </w:pPr>
-  </w:p>
-</w:ftr>
-</file>
-
 <file path=word/footnotes.xml><?xml version="1.0" encoding="utf-8"?>
 <w:footnotes xmlns:wpc="http://schemas.microsoft.com/office/word/2010/wordprocessingCanvas" xmlns:cx="http://schemas.microsoft.com/office/drawing/2014/chartex" xmlns:cx1="http://schemas.microsoft.com/office/drawing/2015/9/8/chartex" xmlns:cx2="http://schemas.microsoft.com/office/drawing/2015/10/21/chartex" xmlns:cx3="http://schemas.microsoft.com/office/drawing/2016/5/9/chartex" xmlns:cx4="http://schemas.microsoft.com/office/drawing/2016/5/10/chartex" xmlns:cx5="http://schemas.microsoft.com/office/drawing/2016/5/11/chartex" xmlns:cx6="http://schemas.microsoft.com/office/drawing/2016/5/12/chartex" xmlns:cx7="http://schemas.microsoft.com/office/drawing/2016/5/13/chartex" xmlns:cx8="http://schemas.microsoft.com/office/drawing/2016/5/14/chartex" xmlns:mc="http://schemas.openxmlformats.org/markup-compatibility/2006" xmlns:aink="http://schemas.microsoft.com/office/drawing/2016/ink" xmlns:am3d="http://schemas.microsoft.com/office/drawing/2017/model3d" xmlns:o="urn:schemas-microsoft-com:office:office" xmlns:oel="http://schemas.microsoft.com/office/2019/extlst" xmlns:r="http://schemas.openxmlformats.org/officeDocument/2006/relationships" xmlns:m="http://schemas.openxmlformats.org/officeDocument/2006/math" xmlns:v="urn:schemas-microsoft-com:vml" xmlns:wp14="http://schemas.microsoft.com/office/word/2010/wordprocessingDrawing" xmlns:wp="http://schemas.openxmlformats.org/drawingml/2006/wordprocessingDrawing" xmlns:w10="urn:schemas-microsoft-com:office:word" xmlns:w="http://schemas.openxmlformats.org/wordprocessingml/2006/main" xmlns:w14="http://schemas.microsoft.com/office/word/2010/wordml" xmlns:w15="http://schemas.microsoft.com/office/word/2012/wordml" xmlns:w16cex="http://schemas.microsoft.com/office/word/2018/wordml/cex" xmlns:w16cid="http://schemas.microsoft.com/office/word/2016/wordml/cid" xmlns:w16="http://schemas.microsoft.com/office/word/2018/wordml" xmlns:w16du="http://schemas.microsoft.com/office/word/2023/wordml/word16du" xmlns:w16sdtdh="http://schemas.microsoft.com/office/word/2020/wordml/sdtdatahash" xmlns:w16sdtfl="http://schemas.microsoft.com/office/word/2024/wordml/sdtformatlock" xmlns:w16se="http://schemas.microsoft.com/office/word/2015/wordml/symex" xmlns:wpg="http://schemas.microsoft.com/office/word/2010/wordprocessingGroup" xmlns:wpi="http://schemas.microsoft.com/office/word/2010/wordprocessingInk" xmlns:wne="http://schemas.microsoft.com/office/word/2006/wordml" xmlns:wps="http://schemas.microsoft.com/office/word/2010/wordprocessingShape" mc:Ignorable="w14 w15 w16se w16cid w16 w16cex w16sdtdh w16sdtfl w16du wp14">
   <w:footnote w:type="separator" w:id="-1">
@@ -2192,16 +2253,6 @@
 </file>
 
 <file path=word/header1.xml><?xml version="1.0" encoding="utf-8"?>
-<w:hdr xmlns:wpc="http://schemas.microsoft.com/office/word/2010/wordprocessingCanvas" xmlns:cx="http://schemas.microsoft.com/office/drawing/2014/chartex" xmlns:cx1="http://schemas.microsoft.com/office/drawing/2015/9/8/chartex" xmlns:cx2="http://schemas.microsoft.com/office/drawing/2015/10/21/chartex" xmlns:cx3="http://schemas.microsoft.com/office/drawing/2016/5/9/chartex" xmlns:cx4="http://schemas.microsoft.com/office/drawing/2016/5/10/chartex" xmlns:cx5="http://schemas.microsoft.com/office/drawing/2016/5/11/chartex" xmlns:cx6="http://schemas.microsoft.com/office/drawing/2016/5/12/chartex" xmlns:cx7="http://schemas.microsoft.com/office/drawing/2016/5/13/chartex" xmlns:cx8="http://schemas.microsoft.com/office/drawing/2016/5/14/chartex" xmlns:mc="http://schemas.openxmlformats.org/markup-compatibility/2006" xmlns:aink="http://schemas.microsoft.com/office/drawing/2016/ink" xmlns:am3d="http://schemas.microsoft.com/office/drawing/2017/model3d" xmlns:o="urn:schemas-microsoft-com:office:office" xmlns:oel="http://schemas.microsoft.com/office/2019/extlst" xmlns:r="http://schemas.openxmlformats.org/officeDocument/2006/relationships" xmlns:m="http://schemas.openxmlformats.org/officeDocument/2006/math" xmlns:v="urn:schemas-microsoft-com:vml" xmlns:wp14="http://schemas.microsoft.com/office/word/2010/wordprocessingDrawing" xmlns:wp="http://schemas.openxmlformats.org/drawingml/2006/wordprocessingDrawing" xmlns:w10="urn:schemas-microsoft-com:office:word" xmlns:w="http://schemas.openxmlformats.org/wordprocessingml/2006/main" xmlns:w14="http://schemas.microsoft.com/office/word/2010/wordml" xmlns:w15="http://schemas.microsoft.com/office/word/2012/wordml" xmlns:w16cex="http://schemas.microsoft.com/office/word/2018/wordml/cex" xmlns:w16cid="http://schemas.microsoft.com/office/word/2016/wordml/cid" xmlns:w16="http://schemas.microsoft.com/office/word/2018/wordml" xmlns:w16du="http://schemas.microsoft.com/office/word/2023/wordml/word16du" xmlns:w16sdtdh="http://schemas.microsoft.com/office/word/2020/wordml/sdtdatahash" xmlns:w16sdtfl="http://schemas.microsoft.com/office/word/2024/wordml/sdtformatlock" xmlns:w16se="http://schemas.microsoft.com/office/word/2015/wordml/symex" xmlns:wpg="http://schemas.microsoft.com/office/word/2010/wordprocessingGroup" xmlns:wpi="http://schemas.microsoft.com/office/word/2010/wordprocessingInk" xmlns:wne="http://schemas.microsoft.com/office/word/2006/wordml" xmlns:wps="http://schemas.microsoft.com/office/word/2010/wordprocessingShape" mc:Ignorable="w14 w15 w16se w16cid w16 w16cex w16sdtdh w16sdtfl w16du wp14">
-  <w:p>
-    <w:pPr>
-      <w:pStyle w:val="Header"/>
-    </w:pPr>
-  </w:p>
-</w:hdr>
-</file>
-
-<file path=word/header2.xml><?xml version="1.0" encoding="utf-8"?>
 <w:hdr xmlns:wpc="http://schemas.microsoft.com/office/word/2010/wordprocessingCanvas" xmlns:cx="http://schemas.microsoft.com/office/drawing/2014/chartex" xmlns:cx1="http://schemas.microsoft.com/office/drawing/2015/9/8/chartex" xmlns:cx2="http://schemas.microsoft.com/office/drawing/2015/10/21/chartex" xmlns:cx3="http://schemas.microsoft.com/office/drawing/2016/5/9/chartex" xmlns:cx4="http://schemas.microsoft.com/office/drawing/2016/5/10/chartex" xmlns:cx5="http://schemas.microsoft.com/office/drawing/2016/5/11/chartex" xmlns:cx6="http://schemas.microsoft.com/office/drawing/2016/5/12/chartex" xmlns:cx7="http://schemas.microsoft.com/office/drawing/2016/5/13/chartex" xmlns:cx8="http://schemas.microsoft.com/office/drawing/2016/5/14/chartex" xmlns:mc="http://schemas.openxmlformats.org/markup-compatibility/2006" xmlns:aink="http://schemas.microsoft.com/office/drawing/2016/ink" xmlns:am3d="http://schemas.microsoft.com/office/drawing/2017/model3d" xmlns:o="urn:schemas-microsoft-com:office:office" xmlns:oel="http://schemas.microsoft.com/office/2019/extlst" xmlns:r="http://schemas.openxmlformats.org/officeDocument/2006/relationships" xmlns:m="http://schemas.openxmlformats.org/officeDocument/2006/math" xmlns:v="urn:schemas-microsoft-com:vml" xmlns:wp14="http://schemas.microsoft.com/office/word/2010/wordprocessingDrawing" xmlns:wp="http://schemas.openxmlformats.org/drawingml/2006/wordprocessingDrawing" xmlns:w10="urn:schemas-microsoft-com:office:word" xmlns:w="http://schemas.openxmlformats.org/wordprocessingml/2006/main" xmlns:w14="http://schemas.microsoft.com/office/word/2010/wordml" xmlns:w15="http://schemas.microsoft.com/office/word/2012/wordml" xmlns:w16cex="http://schemas.microsoft.com/office/word/2018/wordml/cex" xmlns:w16cid="http://schemas.microsoft.com/office/word/2016/wordml/cid" xmlns:w16="http://schemas.microsoft.com/office/word/2018/wordml" xmlns:w16du="http://schemas.microsoft.com/office/word/2023/wordml/word16du" xmlns:w16sdtdh="http://schemas.microsoft.com/office/word/2020/wordml/sdtdatahash" xmlns:w16sdtfl="http://schemas.microsoft.com/office/word/2024/wordml/sdtformatlock" xmlns:w16se="http://schemas.microsoft.com/office/word/2015/wordml/symex" xmlns:wpg="http://schemas.microsoft.com/office/word/2010/wordprocessingGroup" xmlns:wpi="http://schemas.microsoft.com/office/word/2010/wordprocessingInk" xmlns:wne="http://schemas.microsoft.com/office/word/2006/wordml" xmlns:wps="http://schemas.microsoft.com/office/word/2010/wordprocessingShape" mc:Ignorable="w14 w15 w16se w16cid w16 w16cex w16sdtdh w16sdtfl w16du wp14">
   <w:p>
     <w:pPr>
@@ -2488,7 +2539,7 @@
               <w:sz w:val="16"/>
               <w:szCs w:val="16"/>
             </w:rPr>
-            <w:t>01</w:t>
+            <w:t>0</w:t>
           </w:r>
         </w:p>
       </w:tc>
@@ -2526,7 +2577,7 @@
               <w:sz w:val="16"/>
               <w:szCs w:val="16"/>
             </w:rPr>
-            <w:t>12.01.21</w:t>
+            <w:t>15.03.25</w:t>
           </w:r>
         </w:p>
       </w:tc>
@@ -2663,16 +2714,6 @@
     </w:tr>
   </w:tbl>
   <w:p/>
-</w:hdr>
-</file>
-
-<file path=word/header3.xml><?xml version="1.0" encoding="utf-8"?>
-<w:hdr xmlns:wpc="http://schemas.microsoft.com/office/word/2010/wordprocessingCanvas" xmlns:cx="http://schemas.microsoft.com/office/drawing/2014/chartex" xmlns:cx1="http://schemas.microsoft.com/office/drawing/2015/9/8/chartex" xmlns:cx2="http://schemas.microsoft.com/office/drawing/2015/10/21/chartex" xmlns:cx3="http://schemas.microsoft.com/office/drawing/2016/5/9/chartex" xmlns:cx4="http://schemas.microsoft.com/office/drawing/2016/5/10/chartex" xmlns:cx5="http://schemas.microsoft.com/office/drawing/2016/5/11/chartex" xmlns:cx6="http://schemas.microsoft.com/office/drawing/2016/5/12/chartex" xmlns:cx7="http://schemas.microsoft.com/office/drawing/2016/5/13/chartex" xmlns:cx8="http://schemas.microsoft.com/office/drawing/2016/5/14/chartex" xmlns:mc="http://schemas.openxmlformats.org/markup-compatibility/2006" xmlns:aink="http://schemas.microsoft.com/office/drawing/2016/ink" xmlns:am3d="http://schemas.microsoft.com/office/drawing/2017/model3d" xmlns:o="urn:schemas-microsoft-com:office:office" xmlns:oel="http://schemas.microsoft.com/office/2019/extlst" xmlns:r="http://schemas.openxmlformats.org/officeDocument/2006/relationships" xmlns:m="http://schemas.openxmlformats.org/officeDocument/2006/math" xmlns:v="urn:schemas-microsoft-com:vml" xmlns:wp14="http://schemas.microsoft.com/office/word/2010/wordprocessingDrawing" xmlns:wp="http://schemas.openxmlformats.org/drawingml/2006/wordprocessingDrawing" xmlns:w10="urn:schemas-microsoft-com:office:word" xmlns:w="http://schemas.openxmlformats.org/wordprocessingml/2006/main" xmlns:w14="http://schemas.microsoft.com/office/word/2010/wordml" xmlns:w15="http://schemas.microsoft.com/office/word/2012/wordml" xmlns:w16cex="http://schemas.microsoft.com/office/word/2018/wordml/cex" xmlns:w16cid="http://schemas.microsoft.com/office/word/2016/wordml/cid" xmlns:w16="http://schemas.microsoft.com/office/word/2018/wordml" xmlns:w16du="http://schemas.microsoft.com/office/word/2023/wordml/word16du" xmlns:w16sdtdh="http://schemas.microsoft.com/office/word/2020/wordml/sdtdatahash" xmlns:w16sdtfl="http://schemas.microsoft.com/office/word/2024/wordml/sdtformatlock" xmlns:w16se="http://schemas.microsoft.com/office/word/2015/wordml/symex" xmlns:wpg="http://schemas.microsoft.com/office/word/2010/wordprocessingGroup" xmlns:wpi="http://schemas.microsoft.com/office/word/2010/wordprocessingInk" xmlns:wne="http://schemas.microsoft.com/office/word/2006/wordml" xmlns:wps="http://schemas.microsoft.com/office/word/2010/wordprocessingShape" mc:Ignorable="w14 w15 w16se w16cid w16 w16cex w16sdtdh w16sdtfl w16du wp14">
-  <w:p>
-    <w:pPr>
-      <w:pStyle w:val="Header"/>
-    </w:pPr>
-  </w:p>
 </w:hdr>
 </file>
 

</xml_diff>